<commit_message>
begin dataframe and populate
</commit_message>
<xml_diff>
--- a/References.docx
+++ b/References.docx
@@ -4,11 +4,29 @@
   <w:body>
     <w:p>
       <w:r>
+        <w:t>Create data frame</w:t>
+      </w:r>
+    </w:p>
+    <w:p>
+      <w:hyperlink r:id="rId4" w:history="1">
+        <w:r>
+          <w:rPr>
+            <w:rStyle w:val="Hyperlink"/>
+          </w:rPr>
+          <w:t>https://medium.com/@bingobee01/pandas-tricks-and-tips-a7b87c3748ea</w:t>
+        </w:r>
+      </w:hyperlink>
+      <w:bookmarkStart w:id="0" w:name="_GoBack"/>
+      <w:bookmarkEnd w:id="0"/>
+    </w:p>
+    <w:p/>
+    <w:p>
+      <w:r>
         <w:t>Adding column names to csv file</w:t>
       </w:r>
     </w:p>
     <w:p>
-      <w:hyperlink r:id="rId4" w:history="1">
+      <w:hyperlink r:id="rId5" w:history="1">
         <w:r>
           <w:rPr>
             <w:rStyle w:val="Hyperlink"/>
@@ -29,7 +47,7 @@
           <w:rStyle w:val="Hyperlink"/>
         </w:rPr>
       </w:pPr>
-      <w:hyperlink r:id="rId5" w:history="1">
+      <w:hyperlink r:id="rId6" w:history="1">
         <w:r>
           <w:rPr>
             <w:rStyle w:val="Hyperlink"/>
@@ -68,7 +86,7 @@
           <w:rStyle w:val="Hyperlink"/>
         </w:rPr>
       </w:pPr>
-      <w:hyperlink r:id="rId6" w:history="1">
+      <w:hyperlink r:id="rId7" w:history="1">
         <w:r>
           <w:rPr>
             <w:rStyle w:val="Hyperlink"/>
@@ -115,7 +133,7 @@
           <w:rStyle w:val="Hyperlink"/>
         </w:rPr>
       </w:pPr>
-      <w:hyperlink r:id="rId7" w:history="1">
+      <w:hyperlink r:id="rId8" w:history="1">
         <w:r>
           <w:rPr>
             <w:rStyle w:val="Hyperlink"/>
@@ -149,7 +167,7 @@
       </w:r>
     </w:p>
     <w:p>
-      <w:hyperlink r:id="rId8" w:history="1">
+      <w:hyperlink r:id="rId9" w:history="1">
         <w:r>
           <w:rPr>
             <w:rStyle w:val="Hyperlink"/>
@@ -165,7 +183,7 @@
       </w:r>
     </w:p>
     <w:p>
-      <w:hyperlink r:id="rId9" w:history="1">
+      <w:hyperlink r:id="rId10" w:history="1">
         <w:r>
           <w:rPr>
             <w:rStyle w:val="Hyperlink"/>
@@ -179,16 +197,14 @@
       <w:r>
         <w:t>Breakdown of driver information and sex</w:t>
       </w:r>
-      <w:bookmarkStart w:id="0" w:name="_GoBack"/>
-      <w:bookmarkEnd w:id="0"/>
-    </w:p>
-    <w:p>
-      <w:pPr>
-        <w:rPr>
-          <w:rStyle w:val="Hyperlink"/>
-        </w:rPr>
-      </w:pPr>
-      <w:hyperlink r:id="rId10" w:history="1">
+    </w:p>
+    <w:p>
+      <w:pPr>
+        <w:rPr>
+          <w:rStyle w:val="Hyperlink"/>
+        </w:rPr>
+      </w:pPr>
+      <w:hyperlink r:id="rId11" w:history="1">
         <w:r>
           <w:rPr>
             <w:rStyle w:val="Hyperlink"/>

</xml_diff>

<commit_message>
fix mileage and year variant
</commit_message>
<xml_diff>
--- a/References.docx
+++ b/References.docx
@@ -16,8 +16,6 @@
           <w:t>https://medium.com/@bingobee01/pandas-tricks-and-tips-a7b87c3748ea</w:t>
         </w:r>
       </w:hyperlink>
-      <w:bookmarkStart w:id="0" w:name="_GoBack"/>
-      <w:bookmarkEnd w:id="0"/>
     </w:p>
     <w:p/>
     <w:p>
@@ -214,7 +212,42 @@
       </w:hyperlink>
     </w:p>
     <w:p/>
+    <w:p>
+      <w:r>
+        <w:t>Boxplots</w:t>
+      </w:r>
+    </w:p>
+    <w:p>
+      <w:hyperlink r:id="rId12" w:history="1">
+        <w:r>
+          <w:rPr>
+            <w:rStyle w:val="Hyperlink"/>
+          </w:rPr>
+          <w:t>https://stackoverflow.com/questions/29777017/show-mean-in-the-box-plot-in-python</w:t>
+        </w:r>
+      </w:hyperlink>
+    </w:p>
     <w:p/>
+    <w:p/>
+    <w:p/>
+    <w:p>
+      <w:r>
+        <w:lastRenderedPageBreak/>
+        <w:t>How to set mileage limits per year</w:t>
+      </w:r>
+      <w:bookmarkStart w:id="0" w:name="_GoBack"/>
+      <w:bookmarkEnd w:id="0"/>
+    </w:p>
+    <w:p>
+      <w:hyperlink r:id="rId13" w:history="1">
+        <w:r>
+          <w:rPr>
+            <w:rStyle w:val="Hyperlink"/>
+          </w:rPr>
+          <w:t>https://www.geeksforgeeks.org/python-creating-a-pandas-dataframe-column-based-on-a-given-condition/</w:t>
+        </w:r>
+      </w:hyperlink>
+    </w:p>
     <w:sectPr>
       <w:pgSz w:w="11906" w:h="16838"/>
       <w:pgMar w:top="1440" w:right="1440" w:bottom="1440" w:left="1440" w:header="708" w:footer="708" w:gutter="0"/>
@@ -655,12 +688,23 @@
     <w:name w:val="Hyperlink"/>
     <w:basedOn w:val="DefaultParagraphFont"/>
     <w:uiPriority w:val="99"/>
-    <w:semiHidden/>
     <w:unhideWhenUsed/>
     <w:rsid w:val="00EF10DC"/>
     <w:rPr>
       <w:color w:val="0000FF"/>
       <w:u w:val="single"/>
+    </w:rPr>
+  </w:style>
+  <w:style w:type="character" w:styleId="UnresolvedMention">
+    <w:name w:val="Unresolved Mention"/>
+    <w:basedOn w:val="DefaultParagraphFont"/>
+    <w:uiPriority w:val="99"/>
+    <w:semiHidden/>
+    <w:unhideWhenUsed/>
+    <w:rsid w:val="00AC5551"/>
+    <w:rPr>
+      <w:color w:val="605E5C"/>
+      <w:shd w:val="clear" w:color="auto" w:fill="E1DFDD"/>
     </w:rPr>
   </w:style>
 </w:styles>

</xml_diff>